<commit_message>
Added pictures to the cornstalk section
</commit_message>
<xml_diff>
--- a/AirQualitySensor.docx
+++ b/AirQualitySensor.docx
@@ -3,287 +3,186 @@
 <w:document xmlns:wpc="http://schemas.microsoft.com/office/word/2010/wordprocessingCanvas" xmlns:mo="http://schemas.microsoft.com/office/mac/office/2008/main" xmlns:mc="http://schemas.openxmlformats.org/markup-compatibility/2006" xmlns:mv="urn:schemas-microsoft-com:mac:vml" xmlns:o="urn:schemas-microsoft-com:office:office" xmlns:r="http://schemas.openxmlformats.org/officeDocument/2006/relationships" xmlns:m="http://schemas.openxmlformats.org/officeDocument/2006/math" xmlns:v="urn:schemas-microsoft-com:vml" xmlns:wp14="http://schemas.microsoft.com/office/word/2010/wordprocessingDrawing" xmlns:wp="http://schemas.openxmlformats.org/drawingml/2006/wordprocessingDrawing" xmlns:w10="urn:schemas-microsoft-com:office:word" xmlns:w="http://schemas.openxmlformats.org/wordprocessingml/2006/main" xmlns:w14="http://schemas.microsoft.com/office/word/2010/wordml" xmlns:w15="http://schemas.microsoft.com/office/word/2012/wordml" xmlns:wpg="http://schemas.microsoft.com/office/word/2010/wordprocessingGroup" xmlns:wpi="http://schemas.microsoft.com/office/word/2010/wordprocessingInk" xmlns:wne="http://schemas.microsoft.com/office/word/2006/wordml" xmlns:wps="http://schemas.microsoft.com/office/word/2010/wordprocessingShape" mc:Ignorable="w14 w15 wp14">
   <w:body>
     <w:p>
-      <w:pPr>
-        <w:rPr>
-          <w:rFonts w:ascii="Helvetica Neue" w:eastAsia="Times New Roman" w:hAnsi="Helvetica Neue" w:cs="Times New Roman"/>
-          <w:color w:val="F2F2F2"/>
-          <w:sz w:val="30"/>
-          <w:szCs w:val="30"/>
-          <w:shd w:val="clear" w:color="auto" w:fill="C9B783"/>
-        </w:rPr>
-      </w:pPr>
-      <w:r>
-        <w:rPr>
-          <w:rFonts w:ascii="Helvetica Neue" w:eastAsia="Times New Roman" w:hAnsi="Helvetica Neue" w:cs="Times New Roman"/>
-          <w:color w:val="F2F2F2"/>
-          <w:sz w:val="30"/>
-          <w:szCs w:val="30"/>
-          <w:shd w:val="clear" w:color="auto" w:fill="C9B783"/>
-        </w:rPr>
-        <w:t xml:space="preserve">I study Mechanical Engineering at NYU Abu Dhabi, </w:t>
-      </w:r>
-      <w:r>
-        <w:rPr>
-          <w:rFonts w:ascii="Helvetica Neue" w:eastAsia="Times New Roman" w:hAnsi="Helvetica Neue" w:cs="Times New Roman"/>
-          <w:color w:val="F2F2F2"/>
-          <w:sz w:val="30"/>
-          <w:szCs w:val="30"/>
-          <w:shd w:val="clear" w:color="auto" w:fill="C9B783"/>
-        </w:rPr>
-        <w:t xml:space="preserve">I am </w:t>
-      </w:r>
-      <w:r>
-        <w:rPr>
-          <w:rFonts w:ascii="Helvetica Neue" w:eastAsia="Times New Roman" w:hAnsi="Helvetica Neue" w:cs="Times New Roman"/>
-          <w:color w:val="F2F2F2"/>
-          <w:sz w:val="30"/>
-          <w:szCs w:val="30"/>
-          <w:shd w:val="clear" w:color="auto" w:fill="C9B783"/>
-        </w:rPr>
-        <w:t xml:space="preserve">curious about </w:t>
-      </w:r>
-      <w:r>
-        <w:rPr>
-          <w:rFonts w:ascii="Helvetica Neue" w:eastAsia="Times New Roman" w:hAnsi="Helvetica Neue" w:cs="Times New Roman"/>
-          <w:color w:val="F2F2F2"/>
-          <w:sz w:val="30"/>
-          <w:szCs w:val="30"/>
-          <w:shd w:val="clear" w:color="auto" w:fill="C9B783"/>
-        </w:rPr>
-        <w:t>r</w:t>
-      </w:r>
-      <w:r>
-        <w:rPr>
-          <w:rFonts w:ascii="Helvetica Neue" w:eastAsia="Times New Roman" w:hAnsi="Helvetica Neue" w:cs="Times New Roman"/>
-          <w:color w:val="F2F2F2"/>
-          <w:sz w:val="30"/>
-          <w:szCs w:val="30"/>
-          <w:shd w:val="clear" w:color="auto" w:fill="C9B783"/>
-        </w:rPr>
-        <w:t xml:space="preserve">obotics, </w:t>
-      </w:r>
-      <w:r>
-        <w:rPr>
-          <w:rFonts w:ascii="Helvetica Neue" w:eastAsia="Times New Roman" w:hAnsi="Helvetica Neue" w:cs="Times New Roman"/>
-          <w:color w:val="F2F2F2"/>
-          <w:sz w:val="30"/>
-          <w:szCs w:val="30"/>
-          <w:shd w:val="clear" w:color="auto" w:fill="C9B783"/>
-        </w:rPr>
-        <w:t>sustainability, and user-centric design</w:t>
-      </w:r>
-      <w:r>
-        <w:rPr>
-          <w:rFonts w:ascii="Helvetica Neue" w:eastAsia="Times New Roman" w:hAnsi="Helvetica Neue" w:cs="Times New Roman"/>
-          <w:color w:val="F2F2F2"/>
-          <w:sz w:val="30"/>
-          <w:szCs w:val="30"/>
-          <w:shd w:val="clear" w:color="auto" w:fill="C9B783"/>
-        </w:rPr>
-        <w:t xml:space="preserve">. </w:t>
-      </w:r>
-      <w:r>
-        <w:rPr>
-          <w:rFonts w:ascii="Helvetica Neue" w:eastAsia="Times New Roman" w:hAnsi="Helvetica Neue" w:cs="Times New Roman"/>
-          <w:color w:val="F2F2F2"/>
-          <w:sz w:val="30"/>
-          <w:szCs w:val="30"/>
-          <w:shd w:val="clear" w:color="auto" w:fill="C9B783"/>
-        </w:rPr>
-        <w:t xml:space="preserve">In </w:t>
-      </w:r>
-      <w:r>
-        <w:rPr>
-          <w:rFonts w:ascii="Helvetica Neue" w:eastAsia="Times New Roman" w:hAnsi="Helvetica Neue" w:cs="Times New Roman"/>
-          <w:color w:val="F2F2F2"/>
-          <w:sz w:val="30"/>
-          <w:szCs w:val="30"/>
-          <w:shd w:val="clear" w:color="auto" w:fill="C9B783"/>
-        </w:rPr>
-        <w:t xml:space="preserve">my free time, I study and tinker with </w:t>
-      </w:r>
-      <w:r>
-        <w:rPr>
-          <w:rFonts w:ascii="Helvetica Neue" w:eastAsia="Times New Roman" w:hAnsi="Helvetica Neue" w:cs="Times New Roman"/>
-          <w:color w:val="F2F2F2"/>
-          <w:sz w:val="30"/>
-          <w:szCs w:val="30"/>
-          <w:shd w:val="clear" w:color="auto" w:fill="C9B783"/>
-        </w:rPr>
-        <w:t>robotics and</w:t>
-      </w:r>
-      <w:r>
-        <w:rPr>
-          <w:rFonts w:ascii="Helvetica Neue" w:eastAsia="Times New Roman" w:hAnsi="Helvetica Neue" w:cs="Times New Roman"/>
-          <w:color w:val="F2F2F2"/>
-          <w:sz w:val="30"/>
-          <w:szCs w:val="30"/>
-          <w:shd w:val="clear" w:color="auto" w:fill="C9B783"/>
-        </w:rPr>
-        <w:t xml:space="preserve"> develop electro-mechanical systems </w:t>
-      </w:r>
-      <w:r>
-        <w:rPr>
-          <w:rFonts w:ascii="Helvetica Neue" w:eastAsia="Times New Roman" w:hAnsi="Helvetica Neue" w:cs="Times New Roman"/>
-          <w:color w:val="F2F2F2"/>
-          <w:sz w:val="30"/>
-          <w:szCs w:val="30"/>
-          <w:shd w:val="clear" w:color="auto" w:fill="C9B783"/>
-        </w:rPr>
-        <w:t>for pressing social problems.</w:t>
-      </w:r>
-    </w:p>
-    <w:p>
-      <w:pPr>
-        <w:rPr>
-          <w:rFonts w:ascii="Helvetica Neue" w:eastAsia="Times New Roman" w:hAnsi="Helvetica Neue" w:cs="Times New Roman"/>
-          <w:color w:val="F2F2F2"/>
-          <w:sz w:val="30"/>
-          <w:szCs w:val="30"/>
-          <w:shd w:val="clear" w:color="auto" w:fill="C9B783"/>
-        </w:rPr>
-      </w:pPr>
-    </w:p>
-    <w:p>
-      <w:pPr>
-        <w:rPr>
-          <w:rFonts w:ascii="Helvetica Neue" w:eastAsia="Times New Roman" w:hAnsi="Helvetica Neue" w:cs="Times New Roman"/>
-          <w:color w:val="F2F2F2"/>
-          <w:sz w:val="30"/>
-          <w:szCs w:val="30"/>
-          <w:shd w:val="clear" w:color="auto" w:fill="C9B783"/>
-        </w:rPr>
-      </w:pPr>
-      <w:r>
-        <w:rPr>
-          <w:rFonts w:ascii="Helvetica Neue" w:eastAsia="Times New Roman" w:hAnsi="Helvetica Neue" w:cs="Times New Roman"/>
-          <w:color w:val="F2F2F2"/>
-          <w:sz w:val="30"/>
-          <w:szCs w:val="30"/>
-          <w:shd w:val="clear" w:color="auto" w:fill="C9B783"/>
-        </w:rPr>
-        <w:t xml:space="preserve">Currently, I am </w:t>
-      </w:r>
-      <w:r>
-        <w:rPr>
-          <w:rFonts w:ascii="Helvetica Neue" w:eastAsia="Times New Roman" w:hAnsi="Helvetica Neue" w:cs="Times New Roman"/>
-          <w:color w:val="F2F2F2"/>
-          <w:sz w:val="30"/>
-          <w:szCs w:val="30"/>
-          <w:shd w:val="clear" w:color="auto" w:fill="C9B783"/>
-        </w:rPr>
-        <w:t xml:space="preserve">interested in the intersection between neural networks and </w:t>
-      </w:r>
-      <w:r>
-        <w:rPr>
-          <w:rFonts w:ascii="Helvetica Neue" w:eastAsia="Times New Roman" w:hAnsi="Helvetica Neue" w:cs="Times New Roman"/>
-          <w:color w:val="F2F2F2"/>
-          <w:sz w:val="30"/>
-          <w:szCs w:val="30"/>
-          <w:shd w:val="clear" w:color="auto" w:fill="C9B783"/>
-        </w:rPr>
-        <w:t>robotic autonomy</w:t>
-      </w:r>
-      <w:bookmarkStart w:id="0" w:name="_GoBack"/>
-      <w:bookmarkEnd w:id="0"/>
-      <w:r>
-        <w:rPr>
-          <w:rFonts w:ascii="Helvetica Neue" w:eastAsia="Times New Roman" w:hAnsi="Helvetica Neue" w:cs="Times New Roman"/>
-          <w:color w:val="F2F2F2"/>
-          <w:sz w:val="30"/>
-          <w:szCs w:val="30"/>
-          <w:shd w:val="clear" w:color="auto" w:fill="C9B783"/>
-        </w:rPr>
-        <w:t xml:space="preserve">. I believe this flavor of machine learning will enable </w:t>
-      </w:r>
-      <w:r>
-        <w:rPr>
-          <w:rFonts w:ascii="Helvetica Neue" w:eastAsia="Times New Roman" w:hAnsi="Helvetica Neue" w:cs="Times New Roman"/>
-          <w:color w:val="F2F2F2"/>
-          <w:sz w:val="30"/>
-          <w:szCs w:val="30"/>
-          <w:shd w:val="clear" w:color="auto" w:fill="C9B783"/>
-        </w:rPr>
-        <w:t xml:space="preserve">robots that can </w:t>
-      </w:r>
-      <w:r>
-        <w:rPr>
-          <w:rFonts w:ascii="Helvetica Neue" w:eastAsia="Times New Roman" w:hAnsi="Helvetica Neue" w:cs="Times New Roman"/>
-          <w:color w:val="F2F2F2"/>
-          <w:sz w:val="30"/>
-          <w:szCs w:val="30"/>
-          <w:shd w:val="clear" w:color="auto" w:fill="C9B783"/>
-        </w:rPr>
-        <w:t xml:space="preserve">better </w:t>
-      </w:r>
-      <w:r>
-        <w:rPr>
-          <w:rFonts w:ascii="Helvetica Neue" w:eastAsia="Times New Roman" w:hAnsi="Helvetica Neue" w:cs="Times New Roman"/>
-          <w:color w:val="F2F2F2"/>
-          <w:sz w:val="30"/>
-          <w:szCs w:val="30"/>
-          <w:shd w:val="clear" w:color="auto" w:fill="C9B783"/>
-        </w:rPr>
-        <w:t xml:space="preserve">deal with </w:t>
-      </w:r>
-      <w:r>
-        <w:rPr>
-          <w:rFonts w:ascii="Helvetica Neue" w:eastAsia="Times New Roman" w:hAnsi="Helvetica Neue" w:cs="Times New Roman"/>
-          <w:color w:val="F2F2F2"/>
-          <w:sz w:val="30"/>
-          <w:szCs w:val="30"/>
-          <w:shd w:val="clear" w:color="auto" w:fill="C9B783"/>
-        </w:rPr>
-        <w:t>the complexity and unpredictability of the real world.</w:t>
-      </w:r>
-    </w:p>
-    <w:p>
-      <w:pPr>
-        <w:rPr>
-          <w:rFonts w:ascii="Helvetica Neue" w:eastAsia="Times New Roman" w:hAnsi="Helvetica Neue" w:cs="Times New Roman"/>
-          <w:color w:val="F2F2F2"/>
-          <w:sz w:val="30"/>
-          <w:szCs w:val="30"/>
-          <w:shd w:val="clear" w:color="auto" w:fill="C9B783"/>
-        </w:rPr>
-      </w:pPr>
-    </w:p>
-    <w:p>
-      <w:pPr>
-        <w:rPr>
-          <w:rFonts w:ascii="Times New Roman" w:eastAsia="Times New Roman" w:hAnsi="Times New Roman" w:cs="Times New Roman"/>
-        </w:rPr>
-      </w:pPr>
-      <w:r>
-        <w:rPr>
-          <w:rFonts w:ascii="Helvetica Neue" w:eastAsia="Times New Roman" w:hAnsi="Helvetica Neue" w:cs="Times New Roman"/>
-          <w:color w:val="F2F2F2"/>
-          <w:sz w:val="30"/>
-          <w:szCs w:val="30"/>
-          <w:shd w:val="clear" w:color="auto" w:fill="C9B783"/>
-        </w:rPr>
-        <w:t>I am a Junior Mechanical Engineering student at the New York University. I am passionate about designing, prototyping, and implementing systems that solves a particular problem; and through participating in projects and competitions, I have honed my skills in Arduino, Solidworks, Python, Prototyping and Papercrafting.</w:t>
+      <w:r>
+        <w:t>About</w:t>
       </w:r>
     </w:p>
     <w:p/>
     <w:p>
-      <w:pPr>
-        <w:rPr>
-          <w:rFonts w:ascii="Times New Roman" w:eastAsia="Times New Roman" w:hAnsi="Times New Roman" w:cs="Times New Roman"/>
-        </w:rPr>
-      </w:pPr>
-      <w:r>
-        <w:rPr>
-          <w:rFonts w:ascii="Helvetica Neue" w:eastAsia="Times New Roman" w:hAnsi="Helvetica Neue" w:cs="Times New Roman"/>
-          <w:color w:val="F2F2F2"/>
-          <w:sz w:val="30"/>
-          <w:szCs w:val="30"/>
-          <w:shd w:val="clear" w:color="auto" w:fill="C9B783"/>
-        </w:rPr>
-        <w:t>Currently, I am working on developing an Autonomous Surface Vehicle that could gather water quality data autonomously in the Gowanus Canal. Several of my work had gained international recognition, such as the Wadi Drone. Wadi Drone is the winning drone of the 2015 Drones For Good Competition that aids conservation efforts in the UAE.</w:t>
+      <w:r>
+        <w:t xml:space="preserve">The Digital Air Quality Sensors (DAQS) is an ambitious project where we are aiming to create a network of affordable sensors to provide </w:t>
+      </w:r>
+      <w:r>
+        <w:t xml:space="preserve">a </w:t>
+      </w:r>
+      <w:r>
+        <w:t xml:space="preserve">comprehensive coverage of Abu Dhabi’s air quality. We envisioned the sensors to be placed on top of </w:t>
+      </w:r>
+      <w:r>
+        <w:t xml:space="preserve">buses that will roam the city </w:t>
+      </w:r>
+      <w:r>
+        <w:t xml:space="preserve">and collect </w:t>
+      </w:r>
+      <w:r>
+        <w:t>the air quality data</w:t>
+      </w:r>
+      <w:r>
+        <w:t xml:space="preserve"> along the way</w:t>
+      </w:r>
+      <w:r>
+        <w:t>. We also envisioned the sensor</w:t>
+      </w:r>
+      <w:r>
+        <w:t>s</w:t>
+      </w:r>
+      <w:r>
+        <w:t xml:space="preserve"> </w:t>
+      </w:r>
+      <w:r>
+        <w:t>to cross</w:t>
+      </w:r>
+      <w:r>
+        <w:t xml:space="preserve"> calibrate against the scientific grade air quality sensors that Abu Dhabi government currently have in place around the city. </w:t>
+      </w:r>
+      <w:r>
+        <w:t xml:space="preserve">We believe that </w:t>
+      </w:r>
+      <w:r>
+        <w:t xml:space="preserve">a comprehensive coverage of air quality data would benefit Abu Dhabi extensively for better policy </w:t>
+      </w:r>
+      <w:proofErr w:type="spellStart"/>
+      <w:r>
+        <w:t>enaction</w:t>
+      </w:r>
+      <w:proofErr w:type="spellEnd"/>
+      <w:r>
+        <w:t xml:space="preserve">, to provide better health blah </w:t>
+      </w:r>
+      <w:proofErr w:type="spellStart"/>
+      <w:r>
+        <w:t>blah</w:t>
+      </w:r>
+      <w:proofErr w:type="spellEnd"/>
+      <w:r>
+        <w:t xml:space="preserve">. </w:t>
       </w:r>
     </w:p>
     <w:p/>
+    <w:p>
+      <w:r>
+        <w:t>The device</w:t>
+      </w:r>
+    </w:p>
+    <w:p/>
+    <w:p>
+      <w:r>
+        <w:t xml:space="preserve">The DAQs consist of Carbon Monoxide, </w:t>
+      </w:r>
+      <w:r>
+        <w:t xml:space="preserve">Sulfur Dioxide, Nitrogen Dioxide, Ozone, and an optical particle counter. </w:t>
+      </w:r>
+      <w:r>
+        <w:t xml:space="preserve">The device also contains data acquisition module consisting of raspberry </w:t>
+      </w:r>
+      <w:proofErr w:type="gramStart"/>
+      <w:r>
+        <w:t>pi .</w:t>
+      </w:r>
+      <w:proofErr w:type="gramEnd"/>
+      <w:r>
+        <w:t xml:space="preserve"> Currently the device can automatically collect air quality data and upload the data directly to a data base.</w:t>
+      </w:r>
+    </w:p>
+    <w:p/>
+    <w:p>
+      <w:r>
+        <w:t>Work Done</w:t>
+      </w:r>
+    </w:p>
+    <w:p/>
+    <w:p>
+      <w:r>
+        <w:t xml:space="preserve">I took over the project one year after its inception. </w:t>
+      </w:r>
+      <w:proofErr w:type="gramStart"/>
+      <w:r>
+        <w:t>In order to</w:t>
+      </w:r>
+      <w:proofErr w:type="gramEnd"/>
+      <w:r>
+        <w:t xml:space="preserve"> bring the device to something t</w:t>
+      </w:r>
+      <w:r>
+        <w:t xml:space="preserve">hat we envisioned to be. I re envisioned the device make it weather proof. I also 3D printed the enclosure. Use custom made PCB to reduce the number of wires. </w:t>
+      </w:r>
+      <w:r>
+        <w:t xml:space="preserve">I debugged the code extensively to achieve a better data accuracy. </w:t>
+      </w:r>
+      <w:bookmarkStart w:id="0" w:name="_GoBack"/>
+      <w:bookmarkEnd w:id="0"/>
+    </w:p>
+    <w:p/>
+    <w:p>
+      <w:r>
+        <w:t xml:space="preserve">We also presented the sensor to the Prime Minister’s office in Dubai where we met with and </w:t>
+      </w:r>
+      <w:proofErr w:type="spellStart"/>
+      <w:r>
+        <w:t>adviced</w:t>
+      </w:r>
+      <w:proofErr w:type="spellEnd"/>
+      <w:r>
+        <w:t xml:space="preserve"> by </w:t>
+      </w:r>
+      <w:proofErr w:type="spellStart"/>
+      <w:r>
+        <w:t>environemental</w:t>
+      </w:r>
+      <w:proofErr w:type="spellEnd"/>
+      <w:r>
+        <w:t xml:space="preserve"> experts.</w:t>
+      </w:r>
+    </w:p>
+    <w:p/>
+    <w:p>
+      <w:r>
+        <w:t>Future work</w:t>
+      </w:r>
+    </w:p>
+    <w:p/>
+    <w:p>
+      <w:r>
+        <w:t xml:space="preserve">We will continuously test the accuracy of sensor data. What we will continue to work on is to incorporate neural networks to cross calibrate the sensors. I believe that through cross calibration of the data, we could </w:t>
+      </w:r>
+      <w:proofErr w:type="spellStart"/>
+      <w:r>
+        <w:t>achive</w:t>
+      </w:r>
+      <w:proofErr w:type="spellEnd"/>
+      <w:r>
+        <w:t xml:space="preserve"> data more accurate than indicative data. </w:t>
+      </w:r>
+      <w:proofErr w:type="spellStart"/>
+      <w:r>
+        <w:t>Further more</w:t>
+      </w:r>
+      <w:proofErr w:type="spellEnd"/>
+      <w:r>
+        <w:t>, from the physical side, I want to decrease the air cha</w:t>
+      </w:r>
+      <w:r>
+        <w:t xml:space="preserve">mber size to make the sensor more responsive to the change of air quality ad straighten the tube going to the particle counter to decrease the chance of a </w:t>
+      </w:r>
+      <w:proofErr w:type="spellStart"/>
+      <w:r>
+        <w:t>build up</w:t>
+      </w:r>
+      <w:proofErr w:type="spellEnd"/>
+      <w:r>
+        <w:t>.</w:t>
+      </w:r>
+    </w:p>
     <w:sectPr>
       <w:pgSz w:w="12240" w:h="15840"/>
       <w:pgMar w:top="1440" w:right="1440" w:bottom="1440" w:left="1440" w:header="708" w:footer="708" w:gutter="0"/>

</xml_diff>